<commit_message>
thuc hanh buoi 3
</commit_message>
<xml_diff>
--- a/ThucHanh_Buoi3/Màn hình console thuchanh buoi 3.docx
+++ b/ThucHanh_Buoi3/Màn hình console thuchanh buoi 3.docx
@@ -16,8 +16,6 @@
         </w:rPr>
         <w:t>Màn hình console bài 1:</w:t>
       </w:r>
-      <w:bookmarkStart w:id="0" w:name="_GoBack"/>
-      <w:bookmarkEnd w:id="0"/>
     </w:p>
     <w:p>
       <w:pPr>
@@ -71,6 +69,209 @@
           </wp:inline>
         </w:drawing>
       </w:r>
+    </w:p>
+    <w:p/>
+    <w:p>
+      <w:r>
+        <w:rPr>
+          <w:rFonts w:hint="default"/>
+          <w:lang w:val="en-US"/>
+        </w:rPr>
+        <w:t>Màn hình console bài 2:</w:t>
+      </w:r>
+      <w:r>
+        <w:rPr>
+          <w:rFonts w:hint="default"/>
+          <w:lang w:val="en-US"/>
+        </w:rPr>
+        <w:br w:type="textWrapping"/>
+      </w:r>
+      <w:r>
+        <w:drawing>
+          <wp:inline distT="0" distB="0" distL="114300" distR="114300">
+            <wp:extent cx="5274310" cy="4425950"/>
+            <wp:effectExtent l="0" t="0" r="6350" b="14605"/>
+            <wp:docPr id="2" name="Picture 1"/>
+            <wp:cNvGraphicFramePr>
+              <a:graphicFrameLocks xmlns:a="http://schemas.openxmlformats.org/drawingml/2006/main" noChangeAspect="1"/>
+            </wp:cNvGraphicFramePr>
+            <a:graphic xmlns:a="http://schemas.openxmlformats.org/drawingml/2006/main">
+              <a:graphicData uri="http://schemas.openxmlformats.org/drawingml/2006/picture">
+                <pic:pic xmlns:pic="http://schemas.openxmlformats.org/drawingml/2006/picture">
+                  <pic:nvPicPr>
+                    <pic:cNvPr id="2" name="Picture 1"/>
+                    <pic:cNvPicPr>
+                      <a:picLocks noChangeAspect="1"/>
+                    </pic:cNvPicPr>
+                  </pic:nvPicPr>
+                  <pic:blipFill>
+                    <a:blip r:embed="rId5"/>
+                    <a:stretch>
+                      <a:fillRect/>
+                    </a:stretch>
+                  </pic:blipFill>
+                  <pic:spPr>
+                    <a:xfrm>
+                      <a:off x="0" y="0"/>
+                      <a:ext cx="5274310" cy="4425950"/>
+                    </a:xfrm>
+                    <a:prstGeom prst="rect">
+                      <a:avLst/>
+                    </a:prstGeom>
+                    <a:noFill/>
+                    <a:ln>
+                      <a:noFill/>
+                    </a:ln>
+                  </pic:spPr>
+                </pic:pic>
+              </a:graphicData>
+            </a:graphic>
+          </wp:inline>
+        </w:drawing>
+      </w:r>
+    </w:p>
+    <w:p>
+      <w:r>
+        <w:drawing>
+          <wp:inline distT="0" distB="0" distL="114300" distR="114300">
+            <wp:extent cx="5273675" cy="4518025"/>
+            <wp:effectExtent l="0" t="0" r="6985" b="8255"/>
+            <wp:docPr id="3" name="Picture 2"/>
+            <wp:cNvGraphicFramePr>
+              <a:graphicFrameLocks xmlns:a="http://schemas.openxmlformats.org/drawingml/2006/main" noChangeAspect="1"/>
+            </wp:cNvGraphicFramePr>
+            <a:graphic xmlns:a="http://schemas.openxmlformats.org/drawingml/2006/main">
+              <a:graphicData uri="http://schemas.openxmlformats.org/drawingml/2006/picture">
+                <pic:pic xmlns:pic="http://schemas.openxmlformats.org/drawingml/2006/picture">
+                  <pic:nvPicPr>
+                    <pic:cNvPr id="3" name="Picture 2"/>
+                    <pic:cNvPicPr>
+                      <a:picLocks noChangeAspect="1"/>
+                    </pic:cNvPicPr>
+                  </pic:nvPicPr>
+                  <pic:blipFill>
+                    <a:blip r:embed="rId6"/>
+                    <a:stretch>
+                      <a:fillRect/>
+                    </a:stretch>
+                  </pic:blipFill>
+                  <pic:spPr>
+                    <a:xfrm>
+                      <a:off x="0" y="0"/>
+                      <a:ext cx="5273675" cy="4518025"/>
+                    </a:xfrm>
+                    <a:prstGeom prst="rect">
+                      <a:avLst/>
+                    </a:prstGeom>
+                    <a:noFill/>
+                    <a:ln>
+                      <a:noFill/>
+                    </a:ln>
+                  </pic:spPr>
+                </pic:pic>
+              </a:graphicData>
+            </a:graphic>
+          </wp:inline>
+        </w:drawing>
+      </w:r>
+    </w:p>
+    <w:p>
+      <w:r>
+        <w:drawing>
+          <wp:inline distT="0" distB="0" distL="114300" distR="114300">
+            <wp:extent cx="5201920" cy="3752215"/>
+            <wp:effectExtent l="0" t="0" r="10160" b="2540"/>
+            <wp:docPr id="4" name="Picture 3"/>
+            <wp:cNvGraphicFramePr>
+              <a:graphicFrameLocks xmlns:a="http://schemas.openxmlformats.org/drawingml/2006/main" noChangeAspect="1"/>
+            </wp:cNvGraphicFramePr>
+            <a:graphic xmlns:a="http://schemas.openxmlformats.org/drawingml/2006/main">
+              <a:graphicData uri="http://schemas.openxmlformats.org/drawingml/2006/picture">
+                <pic:pic xmlns:pic="http://schemas.openxmlformats.org/drawingml/2006/picture">
+                  <pic:nvPicPr>
+                    <pic:cNvPr id="4" name="Picture 3"/>
+                    <pic:cNvPicPr>
+                      <a:picLocks noChangeAspect="1"/>
+                    </pic:cNvPicPr>
+                  </pic:nvPicPr>
+                  <pic:blipFill>
+                    <a:blip r:embed="rId7"/>
+                    <a:stretch>
+                      <a:fillRect/>
+                    </a:stretch>
+                  </pic:blipFill>
+                  <pic:spPr>
+                    <a:xfrm>
+                      <a:off x="0" y="0"/>
+                      <a:ext cx="5201920" cy="3752215"/>
+                    </a:xfrm>
+                    <a:prstGeom prst="rect">
+                      <a:avLst/>
+                    </a:prstGeom>
+                    <a:noFill/>
+                    <a:ln>
+                      <a:noFill/>
+                    </a:ln>
+                  </pic:spPr>
+                </pic:pic>
+              </a:graphicData>
+            </a:graphic>
+          </wp:inline>
+        </w:drawing>
+      </w:r>
+    </w:p>
+    <w:p>
+      <w:pPr>
+        <w:rPr>
+          <w:rFonts w:hint="default"/>
+          <w:lang w:val="en-US"/>
+        </w:rPr>
+      </w:pPr>
+      <w:r>
+        <w:drawing>
+          <wp:inline distT="0" distB="0" distL="114300" distR="114300">
+            <wp:extent cx="5072380" cy="4848225"/>
+            <wp:effectExtent l="0" t="0" r="2540" b="3810"/>
+            <wp:docPr id="5" name="Picture 4"/>
+            <wp:cNvGraphicFramePr>
+              <a:graphicFrameLocks xmlns:a="http://schemas.openxmlformats.org/drawingml/2006/main" noChangeAspect="1"/>
+            </wp:cNvGraphicFramePr>
+            <a:graphic xmlns:a="http://schemas.openxmlformats.org/drawingml/2006/main">
+              <a:graphicData uri="http://schemas.openxmlformats.org/drawingml/2006/picture">
+                <pic:pic xmlns:pic="http://schemas.openxmlformats.org/drawingml/2006/picture">
+                  <pic:nvPicPr>
+                    <pic:cNvPr id="5" name="Picture 4"/>
+                    <pic:cNvPicPr>
+                      <a:picLocks noChangeAspect="1"/>
+                    </pic:cNvPicPr>
+                  </pic:nvPicPr>
+                  <pic:blipFill>
+                    <a:blip r:embed="rId8"/>
+                    <a:stretch>
+                      <a:fillRect/>
+                    </a:stretch>
+                  </pic:blipFill>
+                  <pic:spPr>
+                    <a:xfrm>
+                      <a:off x="0" y="0"/>
+                      <a:ext cx="5072380" cy="4848225"/>
+                    </a:xfrm>
+                    <a:prstGeom prst="rect">
+                      <a:avLst/>
+                    </a:prstGeom>
+                    <a:noFill/>
+                    <a:ln>
+                      <a:noFill/>
+                    </a:ln>
+                  </pic:spPr>
+                </pic:pic>
+              </a:graphicData>
+            </a:graphic>
+          </wp:inline>
+        </w:drawing>
+      </w:r>
+      <w:bookmarkStart w:id="0" w:name="_GoBack"/>
+      <w:bookmarkEnd w:id="0"/>
     </w:p>
     <w:sectPr>
       <w:pgSz w:w="11906" w:h="16838"/>

</xml_diff>

<commit_message>
bo sung link video
</commit_message>
<xml_diff>
--- a/ThucHanh_Buoi3/Màn hình console thuchanh buoi 3.docx
+++ b/ThucHanh_Buoi3/Màn hình console thuchanh buoi 3.docx
@@ -180,8 +180,6 @@
           </wp:inline>
         </w:drawing>
       </w:r>
-      <w:bookmarkStart w:id="0" w:name="_GoBack"/>
-      <w:bookmarkEnd w:id="0"/>
     </w:p>
     <w:p>
       <w:r>
@@ -333,12 +331,6 @@
       </w:r>
     </w:p>
     <w:p>
-      <w:pPr>
-        <w:rPr>
-          <w:rFonts w:hint="default"/>
-          <w:lang w:val="en-US"/>
-        </w:rPr>
-      </w:pPr>
       <w:r>
         <w:drawing>
           <wp:inline distT="0" distB="0" distL="114300" distR="114300">
@@ -383,6 +375,57 @@
         </w:drawing>
       </w:r>
     </w:p>
+    <w:p>
+      <w:pPr>
+        <w:rPr>
+          <w:rFonts w:hint="default"/>
+          <w:lang w:val="en-US"/>
+        </w:rPr>
+      </w:pPr>
+      <w:r>
+        <w:rPr>
+          <w:rFonts w:ascii="SimSun" w:hAnsi="SimSun" w:eastAsia="SimSun" w:cs="SimSun"/>
+          <w:sz w:val="24"/>
+          <w:szCs w:val="24"/>
+        </w:rPr>
+        <w:fldChar w:fldCharType="begin"/>
+      </w:r>
+      <w:r>
+        <w:rPr>
+          <w:rFonts w:ascii="SimSun" w:hAnsi="SimSun" w:eastAsia="SimSun" w:cs="SimSun"/>
+          <w:sz w:val="24"/>
+          <w:szCs w:val="24"/>
+        </w:rPr>
+        <w:instrText xml:space="preserve"> HYPERLINK "https://drive.google.com/drive/u/5/folders/1F5wRi8QazErhLiO_GYPbJiLV_prtYooC" </w:instrText>
+      </w:r>
+      <w:r>
+        <w:rPr>
+          <w:rFonts w:ascii="SimSun" w:hAnsi="SimSun" w:eastAsia="SimSun" w:cs="SimSun"/>
+          <w:sz w:val="24"/>
+          <w:szCs w:val="24"/>
+        </w:rPr>
+        <w:fldChar w:fldCharType="separate"/>
+      </w:r>
+      <w:r>
+        <w:rPr>
+          <w:rStyle w:val="4"/>
+          <w:rFonts w:ascii="SimSun" w:hAnsi="SimSun" w:eastAsia="SimSun" w:cs="SimSun"/>
+          <w:sz w:val="24"/>
+          <w:szCs w:val="24"/>
+        </w:rPr>
+        <w:t>thực hành buổi 3 LTHDT - Google Drive</w:t>
+      </w:r>
+      <w:r>
+        <w:rPr>
+          <w:rFonts w:ascii="SimSun" w:hAnsi="SimSun" w:eastAsia="SimSun" w:cs="SimSun"/>
+          <w:sz w:val="24"/>
+          <w:szCs w:val="24"/>
+        </w:rPr>
+        <w:fldChar w:fldCharType="end"/>
+      </w:r>
+      <w:bookmarkStart w:id="0" w:name="_GoBack"/>
+      <w:bookmarkEnd w:id="0"/>
+    </w:p>
     <w:sectPr>
       <w:pgSz w:w="11906" w:h="16838"/>
       <w:pgMar w:top="1440" w:right="1800" w:bottom="1440" w:left="1800" w:header="720" w:footer="720" w:gutter="0"/>
@@ -398,7 +441,7 @@
   <w:docDefaults>
     <w:rPrDefault>
       <w:rPr>
-        <w:rFonts w:asciiTheme="minorHAnsi" w:hAnsiTheme="minorHAnsi" w:eastAsiaTheme="minorEastAsia" w:cstheme="minorBidi"/>
+        <w:rFonts w:ascii="Times New Roman" w:hAnsi="Times New Roman" w:eastAsia="SimSun" w:cs="Times New Roman"/>
       </w:rPr>
     </w:rPrDefault>
     <w:pPrDefault/>
@@ -680,6 +723,15 @@
       </w:tblCellMar>
     </w:tblPr>
   </w:style>
+  <w:style w:type="character" w:styleId="4">
+    <w:name w:val="Hyperlink"/>
+    <w:basedOn w:val="2"/>
+    <w:uiPriority w:val="0"/>
+    <w:rPr>
+      <w:color w:val="0000FF"/>
+      <w:u w:val="single"/>
+    </w:rPr>
+  </w:style>
 </w:styles>
 </file>
 

</xml_diff>